<commit_message>
My working list of citations
</commit_message>
<xml_diff>
--- a/Citations.docx
+++ b/Citations.docx
@@ -3,8 +3,13 @@
 <w:document xmlns:ve="http://schemas.openxmlformats.org/markup-compatibility/2006" xmlns:o="urn:schemas-microsoft-com:office:office" xmlns:r="http://schemas.openxmlformats.org/officeDocument/2006/relationships" xmlns:m="http://schemas.openxmlformats.org/officeDocument/2006/math" xmlns:v="urn:schemas-microsoft-com:vml" xmlns:wp="http://schemas.openxmlformats.org/drawingml/2006/wordprocessingDrawing" xmlns:w10="urn:schemas-microsoft-com:office:word" xmlns:w="http://schemas.openxmlformats.org/wordprocessingml/2006/main" xmlns:wne="http://schemas.microsoft.com/office/word/2006/wordml">
   <w:body>
     <w:p>
-      <w:r>
-        <w:t xml:space="preserve">DonutGirl: </w:t>
+      <w:proofErr w:type="spellStart"/>
+      <w:r>
+        <w:t>DonutGirl</w:t>
+      </w:r>
+      <w:proofErr w:type="spellEnd"/>
+      <w:r>
+        <w:t xml:space="preserve">: </w:t>
       </w:r>
       <w:hyperlink r:id="rId4" w:history="1">
         <w:r>
@@ -16,8 +21,13 @@
       </w:hyperlink>
     </w:p>
     <w:p>
-      <w:r>
-        <w:t xml:space="preserve">DonutGuyHoodie: </w:t>
+      <w:proofErr w:type="spellStart"/>
+      <w:r>
+        <w:t>DonutGuyHoodie</w:t>
+      </w:r>
+      <w:proofErr w:type="spellEnd"/>
+      <w:r>
+        <w:t xml:space="preserve">: </w:t>
       </w:r>
       <w:hyperlink r:id="rId5" w:history="1">
         <w:r>
@@ -63,6 +73,91 @@
         <w:t xml:space="preserve"> </w:t>
       </w:r>
     </w:p>
+    <w:p>
+      <w:r>
+        <w:t xml:space="preserve">Van Soy Donut: </w:t>
+      </w:r>
+      <w:hyperlink r:id="rId8" w:history="1">
+        <w:r>
+          <w:rPr>
+            <w:rStyle w:val="Hyperlink"/>
+          </w:rPr>
+          <w:t>http://www.ice-frozenfoods.de/uploads/4/8/5/6/48566931/__6420785_orig.jpg</w:t>
+        </w:r>
+      </w:hyperlink>
+      <w:r>
+        <w:t xml:space="preserve"> </w:t>
+      </w:r>
+    </w:p>
+    <w:p>
+      <w:pPr>
+        <w:rPr>
+          <w:lang w:val="fr-CA"/>
+        </w:rPr>
+      </w:pPr>
+      <w:proofErr w:type="spellStart"/>
+      <w:r>
+        <w:rPr>
+          <w:lang w:val="fr-CA"/>
+        </w:rPr>
+        <w:t>Fantabulous</w:t>
+      </w:r>
+      <w:proofErr w:type="spellEnd"/>
+      <w:r>
+        <w:rPr>
+          <w:lang w:val="fr-CA"/>
+        </w:rPr>
+        <w:t xml:space="preserve">: </w:t>
+      </w:r>
+      <w:hyperlink r:id="rId9" w:history="1">
+        <w:r>
+          <w:rPr>
+            <w:rStyle w:val="Hyperlink"/>
+            <w:lang w:val="fr-CA"/>
+          </w:rPr>
+          <w:t>https://i.ytimg.com/vi/IXD4eJ_agWE/maxresdefault.jpg</w:t>
+        </w:r>
+      </w:hyperlink>
+      <w:r>
+        <w:rPr>
+          <w:lang w:val="fr-CA"/>
+        </w:rPr>
+        <w:t xml:space="preserve"> </w:t>
+      </w:r>
+    </w:p>
+    <w:p>
+      <w:r>
+        <w:t xml:space="preserve">Dirty Mouth Donut: </w:t>
+      </w:r>
+      <w:hyperlink r:id="rId10" w:history="1">
+        <w:r>
+          <w:rPr>
+            <w:rStyle w:val="Hyperlink"/>
+          </w:rPr>
+          <w:t>http://www.donutsquare.com/Shared/Blog%20Photos/doughnut_love_monsters_6_m1.jpg</w:t>
+        </w:r>
+      </w:hyperlink>
+      <w:r>
+        <w:t xml:space="preserve"> </w:t>
+      </w:r>
+    </w:p>
+    <w:p>
+      <w:r>
+        <w:t xml:space="preserve">Cookie Monster: </w:t>
+      </w:r>
+      <w:hyperlink r:id="rId11" w:history="1">
+        <w:r>
+          <w:rPr>
+            <w:rStyle w:val="Hyperlink"/>
+          </w:rPr>
+          <w:t>http://s3-media3.fl.yelpcdn.com/bphoto/GGbvAINMvlV_9bSOX29VzQ/o.jpg</w:t>
+        </w:r>
+      </w:hyperlink>
+      <w:r>
+        <w:t xml:space="preserve"> </w:t>
+      </w:r>
+    </w:p>
+    <w:p/>
     <w:sectPr>
       <w:pgSz w:w="12240" w:h="15840"/>
       <w:pgMar w:top="1440" w:right="1440" w:bottom="1440" w:left="1440" w:header="720" w:footer="720" w:gutter="0"/>

</xml_diff>